<commit_message>
informe 1 modificado pero no terminado
</commit_message>
<xml_diff>
--- a/TrabajoPractico_2/TP2_problema1/docs/INFORME.docx
+++ b/TrabajoPractico_2/TP2_problema1/docs/INFORME.docx
@@ -1,12 +1,14 @@
 
 <file path=word/document.xml><?xml version="1.0" encoding="utf-8"?>
-<w:document xmlns:wpc="http://schemas.microsoft.com/office/word/2010/wordprocessingCanvas" xmlns:cx="http://schemas.microsoft.com/office/drawing/2014/chartex" xmlns:cx1="http://schemas.microsoft.com/office/drawing/2015/9/8/chartex" xmlns:cx2="http://schemas.microsoft.com/office/drawing/2015/10/21/chartex" xmlns:cx3="http://schemas.microsoft.com/office/drawing/2016/5/9/chartex" xmlns:cx4="http://schemas.microsoft.com/office/drawing/2016/5/10/chartex" xmlns:cx5="http://schemas.microsoft.com/office/drawing/2016/5/11/chartex" xmlns:cx6="http://schemas.microsoft.com/office/drawing/2016/5/12/chartex" xmlns:cx7="http://schemas.microsoft.com/office/drawing/2016/5/13/chartex" xmlns:cx8="http://schemas.microsoft.com/office/drawing/2016/5/14/chartex" xmlns:mc="http://schemas.openxmlformats.org/markup-compatibility/2006" xmlns:aink="http://schemas.microsoft.com/office/drawing/2016/ink" xmlns:am3d="http://schemas.microsoft.com/office/drawing/2017/model3d" xmlns:o="urn:schemas-microsoft-com:office:office" xmlns:r="http://schemas.openxmlformats.org/officeDocument/2006/relationships" xmlns:m="http://schemas.openxmlformats.org/officeDocument/2006/math" xmlns:v="urn:schemas-microsoft-com:vml" xmlns:wp14="http://schemas.microsoft.com/office/word/2010/wordprocessingDrawing" xmlns:wp="http://schemas.openxmlformats.org/drawingml/2006/wordprocessingDrawing" xmlns:w10="urn:schemas-microsoft-com:office:word" xmlns:w="http://schemas.openxmlformats.org/wordprocessingml/2006/main" xmlns:w14="http://schemas.microsoft.com/office/word/2010/wordml" xmlns:w15="http://schemas.microsoft.com/office/word/2012/wordml" xmlns:w16cex="http://schemas.microsoft.com/office/word/2018/wordml/cex" xmlns:w16cid="http://schemas.microsoft.com/office/word/2016/wordml/cid" xmlns:w16="http://schemas.microsoft.com/office/word/2018/wordml" xmlns:w16se="http://schemas.microsoft.com/office/word/2015/wordml/symex" xmlns:wpg="http://schemas.microsoft.com/office/word/2010/wordprocessingGroup" xmlns:wpi="http://schemas.microsoft.com/office/word/2010/wordprocessingInk" xmlns:wne="http://schemas.microsoft.com/office/word/2006/wordml" xmlns:wps="http://schemas.microsoft.com/office/word/2010/wordprocessingShape" mc:Ignorable="w14 w15 w16se w16cid w16 w16cex wp14">
+<w:document xmlns:wpc="http://schemas.microsoft.com/office/word/2010/wordprocessingCanvas" xmlns:cx="http://schemas.microsoft.com/office/drawing/2014/chartex" xmlns:cx1="http://schemas.microsoft.com/office/drawing/2015/9/8/chartex" xmlns:cx2="http://schemas.microsoft.com/office/drawing/2015/10/21/chartex" xmlns:cx3="http://schemas.microsoft.com/office/drawing/2016/5/9/chartex" xmlns:cx4="http://schemas.microsoft.com/office/drawing/2016/5/10/chartex" xmlns:cx5="http://schemas.microsoft.com/office/drawing/2016/5/11/chartex" xmlns:cx6="http://schemas.microsoft.com/office/drawing/2016/5/12/chartex" xmlns:cx7="http://schemas.microsoft.com/office/drawing/2016/5/13/chartex" xmlns:cx8="http://schemas.microsoft.com/office/drawing/2016/5/14/chartex" xmlns:mc="http://schemas.openxmlformats.org/markup-compatibility/2006" xmlns:aink="http://schemas.microsoft.com/office/drawing/2016/ink" xmlns:am3d="http://schemas.microsoft.com/office/drawing/2017/model3d" xmlns:o="urn:schemas-microsoft-com:office:office" xmlns:oel="http://schemas.microsoft.com/office/2019/extlst" xmlns:r="http://schemas.openxmlformats.org/officeDocument/2006/relationships" xmlns:m="http://schemas.openxmlformats.org/officeDocument/2006/math" xmlns:v="urn:schemas-microsoft-com:vml" xmlns:wp14="http://schemas.microsoft.com/office/word/2010/wordprocessingDrawing" xmlns:wp="http://schemas.openxmlformats.org/drawingml/2006/wordprocessingDrawing" xmlns:w10="urn:schemas-microsoft-com:office:word" xmlns:w="http://schemas.openxmlformats.org/wordprocessingml/2006/main" xmlns:w14="http://schemas.microsoft.com/office/word/2010/wordml" xmlns:w15="http://schemas.microsoft.com/office/word/2012/wordml" xmlns:w16cex="http://schemas.microsoft.com/office/word/2018/wordml/cex" xmlns:w16cid="http://schemas.microsoft.com/office/word/2016/wordml/cid" xmlns:w16="http://schemas.microsoft.com/office/word/2018/wordml" xmlns:w16du="http://schemas.microsoft.com/office/word/2023/wordml/word16du" xmlns:w16sdtdh="http://schemas.microsoft.com/office/word/2020/wordml/sdtdatahash" xmlns:w16sdtfl="http://schemas.microsoft.com/office/word/2024/wordml/sdtformatlock" xmlns:w16se="http://schemas.microsoft.com/office/word/2015/wordml/symex" xmlns:wpg="http://schemas.microsoft.com/office/word/2010/wordprocessingGroup" xmlns:wpi="http://schemas.microsoft.com/office/word/2010/wordprocessingInk" xmlns:wne="http://schemas.microsoft.com/office/word/2006/wordml" xmlns:wps="http://schemas.microsoft.com/office/word/2010/wordprocessingShape" mc:Ignorable="w14 w15 w16se w16cid w16 w16cex w16sdtdh w16sdtfl w16du wp14">
   <w:body>
     <w:p>
       <w:pPr>
         <w:jc w:val="both"/>
         <w:rPr>
           <w:rFonts w:ascii="Times New Roman" w:hAnsi="Times New Roman" w:cs="Times New Roman"/>
+          <w:sz w:val="24"/>
+          <w:szCs w:val="24"/>
           <w:lang w:val="es-MX"/>
         </w:rPr>
       </w:pPr>
@@ -15,6 +17,8 @@
           <w:rFonts w:ascii="Times New Roman" w:hAnsi="Times New Roman" w:cs="Times New Roman"/>
           <w:b/>
           <w:bCs/>
+          <w:sz w:val="24"/>
+          <w:szCs w:val="24"/>
           <w:u w:val="single"/>
           <w:lang w:val="es-MX"/>
         </w:rPr>
@@ -27,12 +31,16 @@
         <w:jc w:val="both"/>
         <w:rPr>
           <w:rFonts w:ascii="Times New Roman" w:hAnsi="Times New Roman" w:cs="Times New Roman"/>
-          <w:lang w:val="es-MX"/>
-        </w:rPr>
-      </w:pPr>
-      <w:r>
-        <w:rPr>
-          <w:rFonts w:ascii="Times New Roman" w:hAnsi="Times New Roman" w:cs="Times New Roman"/>
+          <w:sz w:val="24"/>
+          <w:szCs w:val="24"/>
+          <w:lang w:val="es-MX"/>
+        </w:rPr>
+      </w:pPr>
+      <w:r>
+        <w:rPr>
+          <w:rFonts w:ascii="Times New Roman" w:hAnsi="Times New Roman" w:cs="Times New Roman"/>
+          <w:sz w:val="24"/>
+          <w:szCs w:val="24"/>
           <w:lang w:val="es-MX"/>
         </w:rPr>
         <w:t>La estructura seleccionada para este problema fue un montículo binario</w:t>
@@ -40,6 +48,8 @@
       <w:r>
         <w:rPr>
           <w:rFonts w:ascii="Times New Roman" w:hAnsi="Times New Roman" w:cs="Times New Roman"/>
+          <w:sz w:val="24"/>
+          <w:szCs w:val="24"/>
           <w:lang w:val="es-MX"/>
         </w:rPr>
         <w:t xml:space="preserve"> (POR QUE)</w:t>
@@ -47,6 +57,8 @@
       <w:r>
         <w:rPr>
           <w:rFonts w:ascii="Times New Roman" w:hAnsi="Times New Roman" w:cs="Times New Roman"/>
+          <w:sz w:val="24"/>
+          <w:szCs w:val="24"/>
           <w:lang w:val="es-MX"/>
         </w:rPr>
         <w:t>. El orden de complejidad O en:</w:t>
@@ -54,7 +66,7 @@
     </w:p>
     <w:p>
       <w:pPr>
-        <w:pStyle w:val="Prrafodelista"/>
+        <w:pStyle w:val="ListParagraph"/>
         <w:numPr>
           <w:ilvl w:val="0"/>
           <w:numId w:val="2"/>
@@ -62,6 +74,8 @@
         <w:jc w:val="both"/>
         <w:rPr>
           <w:rFonts w:ascii="Times New Roman" w:hAnsi="Times New Roman" w:cs="Times New Roman"/>
+          <w:sz w:val="24"/>
+          <w:szCs w:val="24"/>
           <w:lang w:val="es-MX"/>
         </w:rPr>
       </w:pPr>
@@ -70,6 +84,8 @@
           <w:rFonts w:ascii="Times New Roman" w:hAnsi="Times New Roman" w:cs="Times New Roman"/>
           <w:i/>
           <w:iCs/>
+          <w:sz w:val="24"/>
+          <w:szCs w:val="24"/>
           <w:u w:val="single"/>
           <w:lang w:val="es-MX"/>
         </w:rPr>
@@ -78,6 +94,8 @@
       <w:r>
         <w:rPr>
           <w:rFonts w:ascii="Times New Roman" w:eastAsiaTheme="minorEastAsia" w:hAnsi="Times New Roman" w:cs="Times New Roman"/>
+          <w:sz w:val="24"/>
+          <w:szCs w:val="24"/>
           <w:lang w:val="es-MX"/>
         </w:rPr>
         <w:t xml:space="preserve"> dado que la función Insertar agrega el elemento a</w:t>
@@ -85,6 +103,8 @@
       <w:r>
         <w:rPr>
           <w:rFonts w:ascii="Times New Roman" w:eastAsiaTheme="minorEastAsia" w:hAnsi="Times New Roman" w:cs="Times New Roman"/>
+          <w:sz w:val="24"/>
+          <w:szCs w:val="24"/>
           <w:lang w:val="es-MX"/>
         </w:rPr>
         <w:t>l final de</w:t>
@@ -92,6 +112,8 @@
       <w:r>
         <w:rPr>
           <w:rFonts w:ascii="Times New Roman" w:eastAsiaTheme="minorEastAsia" w:hAnsi="Times New Roman" w:cs="Times New Roman"/>
+          <w:sz w:val="24"/>
+          <w:szCs w:val="24"/>
           <w:lang w:val="es-MX"/>
         </w:rPr>
         <w:t xml:space="preserve"> la list</w:t>
@@ -99,6 +121,8 @@
       <w:r>
         <w:rPr>
           <w:rFonts w:ascii="Times New Roman" w:eastAsiaTheme="minorEastAsia" w:hAnsi="Times New Roman" w:cs="Times New Roman"/>
+          <w:sz w:val="24"/>
+          <w:szCs w:val="24"/>
           <w:lang w:val="es-MX"/>
         </w:rPr>
         <w:t>a</w:t>
@@ -106,6 +130,8 @@
       <w:r>
         <w:rPr>
           <w:rFonts w:ascii="Times New Roman" w:eastAsiaTheme="minorEastAsia" w:hAnsi="Times New Roman" w:cs="Times New Roman"/>
+          <w:sz w:val="24"/>
+          <w:szCs w:val="24"/>
           <w:lang w:val="es-MX"/>
         </w:rPr>
         <w:t xml:space="preserve"> y que luego es </w:t>
@@ -113,6 +139,8 @@
       <w:r>
         <w:rPr>
           <w:rFonts w:ascii="Times New Roman" w:eastAsiaTheme="minorEastAsia" w:hAnsi="Times New Roman" w:cs="Times New Roman"/>
+          <w:sz w:val="24"/>
+          <w:szCs w:val="24"/>
           <w:lang w:val="es-MX"/>
         </w:rPr>
         <w:t>desplazado</w:t>
@@ -120,6 +148,8 @@
       <w:r>
         <w:rPr>
           <w:rFonts w:ascii="Times New Roman" w:eastAsiaTheme="minorEastAsia" w:hAnsi="Times New Roman" w:cs="Times New Roman"/>
+          <w:sz w:val="24"/>
+          <w:szCs w:val="24"/>
           <w:lang w:val="es-MX"/>
         </w:rPr>
         <w:t xml:space="preserve"> hacia arriba con la función InfiltrarArriba, el orden de complejidad es </w:t>
@@ -128,6 +158,8 @@
         <m:r>
           <w:rPr>
             <w:rFonts w:ascii="Cambria Math" w:hAnsi="Cambria Math" w:cs="Times New Roman"/>
+            <w:sz w:val="24"/>
+            <w:szCs w:val="24"/>
             <w:lang w:val="es-MX"/>
           </w:rPr>
           <m:t>O(</m:t>
@@ -138,6 +170,8 @@
               <w:rPr>
                 <w:rFonts w:ascii="Cambria Math" w:hAnsi="Cambria Math" w:cs="Times New Roman"/>
                 <w:i/>
+                <w:sz w:val="24"/>
+                <w:szCs w:val="24"/>
                 <w:lang w:val="es-MX"/>
               </w:rPr>
             </m:ctrlPr>
@@ -149,6 +183,8 @@
               </m:rPr>
               <w:rPr>
                 <w:rFonts w:ascii="Cambria Math" w:hAnsi="Cambria Math" w:cs="Times New Roman"/>
+                <w:sz w:val="24"/>
+                <w:szCs w:val="24"/>
                 <w:lang w:val="es-MX"/>
               </w:rPr>
               <m:t>log</m:t>
@@ -158,6 +194,8 @@
             <m:r>
               <w:rPr>
                 <w:rFonts w:ascii="Cambria Math" w:hAnsi="Cambria Math" w:cs="Times New Roman"/>
+                <w:sz w:val="24"/>
+                <w:szCs w:val="24"/>
                 <w:lang w:val="es-MX"/>
               </w:rPr>
               <m:t>n)</m:t>
@@ -168,6 +206,8 @@
       <w:r>
         <w:rPr>
           <w:rFonts w:ascii="Times New Roman" w:eastAsiaTheme="minorEastAsia" w:hAnsi="Times New Roman" w:cs="Times New Roman"/>
+          <w:sz w:val="24"/>
+          <w:szCs w:val="24"/>
           <w:lang w:val="es-MX"/>
         </w:rPr>
         <w:t>, que representa</w:t>
@@ -175,6 +215,8 @@
       <w:r>
         <w:rPr>
           <w:rFonts w:ascii="Times New Roman" w:eastAsiaTheme="minorEastAsia" w:hAnsi="Times New Roman" w:cs="Times New Roman"/>
+          <w:sz w:val="24"/>
+          <w:szCs w:val="24"/>
           <w:lang w:val="es-MX"/>
         </w:rPr>
         <w:t xml:space="preserve"> la altura en el montículo (siendo n la cantidad de elementos)</w:t>
@@ -182,6 +224,8 @@
       <w:r>
         <w:rPr>
           <w:rFonts w:ascii="Times New Roman" w:eastAsiaTheme="minorEastAsia" w:hAnsi="Times New Roman" w:cs="Times New Roman"/>
+          <w:sz w:val="24"/>
+          <w:szCs w:val="24"/>
           <w:lang w:val="es-MX"/>
         </w:rPr>
         <w:t xml:space="preserve">. </w:t>
@@ -189,7 +233,7 @@
     </w:p>
     <w:p>
       <w:pPr>
-        <w:pStyle w:val="Prrafodelista"/>
+        <w:pStyle w:val="ListParagraph"/>
         <w:numPr>
           <w:ilvl w:val="0"/>
           <w:numId w:val="2"/>
@@ -197,6 +241,8 @@
         <w:jc w:val="both"/>
         <w:rPr>
           <w:rFonts w:ascii="Times New Roman" w:hAnsi="Times New Roman" w:cs="Times New Roman"/>
+          <w:sz w:val="24"/>
+          <w:szCs w:val="24"/>
           <w:lang w:val="es-MX"/>
         </w:rPr>
       </w:pPr>
@@ -205,6 +251,8 @@
           <w:rFonts w:ascii="Times New Roman" w:hAnsi="Times New Roman" w:cs="Times New Roman"/>
           <w:i/>
           <w:iCs/>
+          <w:sz w:val="24"/>
+          <w:szCs w:val="24"/>
           <w:u w:val="single"/>
           <w:lang w:val="es-MX"/>
         </w:rPr>
@@ -213,30 +261,18 @@
       <w:r>
         <w:rPr>
           <w:rFonts w:ascii="Times New Roman" w:hAnsi="Times New Roman" w:cs="Times New Roman"/>
-          <w:lang w:val="es-MX"/>
-        </w:rPr>
-        <w:t xml:space="preserve"> realizando el mismo análisis que con las inserciones, la función </w:t>
-      </w:r>
-      <w:proofErr w:type="spellStart"/>
-      <w:r>
-        <w:rPr>
-          <w:rFonts w:ascii="Times New Roman" w:hAnsi="Times New Roman" w:cs="Times New Roman"/>
-          <w:lang w:val="es-MX"/>
-        </w:rPr>
-        <w:t>eliminarMin</w:t>
-      </w:r>
-      <w:proofErr w:type="spellEnd"/>
-      <w:r>
-        <w:rPr>
-          <w:rFonts w:ascii="Times New Roman" w:hAnsi="Times New Roman" w:cs="Times New Roman"/>
-          <w:lang w:val="es-MX"/>
-        </w:rPr>
-        <w:t xml:space="preserve"> también tiene una complejidad </w:t>
+          <w:sz w:val="24"/>
+          <w:szCs w:val="24"/>
+          <w:lang w:val="es-MX"/>
+        </w:rPr>
+        <w:t xml:space="preserve"> realizando el mismo análisis que con las inserciones, la función eliminarMin también tiene una complejidad </w:t>
       </w:r>
       <m:oMath>
         <m:r>
           <w:rPr>
             <w:rFonts w:ascii="Cambria Math" w:hAnsi="Cambria Math" w:cs="Times New Roman"/>
+            <w:sz w:val="24"/>
+            <w:szCs w:val="24"/>
             <w:lang w:val="es-MX"/>
           </w:rPr>
           <m:t>O(</m:t>
@@ -247,6 +283,8 @@
               <w:rPr>
                 <w:rFonts w:ascii="Cambria Math" w:hAnsi="Cambria Math" w:cs="Times New Roman"/>
                 <w:i/>
+                <w:sz w:val="24"/>
+                <w:szCs w:val="24"/>
                 <w:lang w:val="es-MX"/>
               </w:rPr>
             </m:ctrlPr>
@@ -258,6 +296,8 @@
               </m:rPr>
               <w:rPr>
                 <w:rFonts w:ascii="Cambria Math" w:hAnsi="Cambria Math" w:cs="Times New Roman"/>
+                <w:sz w:val="24"/>
+                <w:szCs w:val="24"/>
                 <w:lang w:val="es-MX"/>
               </w:rPr>
               <m:t>log</m:t>
@@ -267,6 +307,8 @@
             <m:r>
               <w:rPr>
                 <w:rFonts w:ascii="Cambria Math" w:hAnsi="Cambria Math" w:cs="Times New Roman"/>
+                <w:sz w:val="24"/>
+                <w:szCs w:val="24"/>
                 <w:lang w:val="es-MX"/>
               </w:rPr>
               <m:t>n)</m:t>
@@ -277,41 +319,411 @@
       <w:r>
         <w:rPr>
           <w:rFonts w:ascii="Times New Roman" w:eastAsiaTheme="minorEastAsia" w:hAnsi="Times New Roman" w:cs="Times New Roman"/>
-          <w:lang w:val="es-MX"/>
-        </w:rPr>
-        <w:t xml:space="preserve">. Depende de la cantidad de elementos y la cantidad de comparaciones que realiza entre esos elementos la función </w:t>
-      </w:r>
-      <w:proofErr w:type="spellStart"/>
-      <w:r>
-        <w:rPr>
-          <w:rFonts w:ascii="Times New Roman" w:eastAsiaTheme="minorEastAsia" w:hAnsi="Times New Roman" w:cs="Times New Roman"/>
-          <w:lang w:val="es-MX"/>
-        </w:rPr>
-        <w:t>InfiltrarAbajo</w:t>
-      </w:r>
-      <w:proofErr w:type="spellEnd"/>
-      <w:r>
-        <w:rPr>
-          <w:rFonts w:ascii="Times New Roman" w:eastAsiaTheme="minorEastAsia" w:hAnsi="Times New Roman" w:cs="Times New Roman"/>
-          <w:lang w:val="es-MX"/>
-        </w:rPr>
-        <w:t xml:space="preserve">, la cual es utilizada por </w:t>
-      </w:r>
-      <w:proofErr w:type="spellStart"/>
-      <w:r>
-        <w:rPr>
-          <w:rFonts w:ascii="Times New Roman" w:eastAsiaTheme="minorEastAsia" w:hAnsi="Times New Roman" w:cs="Times New Roman"/>
-          <w:lang w:val="es-MX"/>
-        </w:rPr>
-        <w:t>eliminarMin</w:t>
-      </w:r>
-      <w:proofErr w:type="spellEnd"/>
-      <w:r>
-        <w:rPr>
-          <w:rFonts w:ascii="Times New Roman" w:eastAsiaTheme="minorEastAsia" w:hAnsi="Times New Roman" w:cs="Times New Roman"/>
-          <w:lang w:val="es-MX"/>
-        </w:rPr>
-        <w:t>.</w:t>
+          <w:sz w:val="24"/>
+          <w:szCs w:val="24"/>
+          <w:lang w:val="es-MX"/>
+        </w:rPr>
+        <w:t>. Depende de la cantidad de elementos y la cantidad de comparaciones que realiza entre esos elementos la función InfiltrarAbajo, la cual es utilizada por eliminarMin.</w:t>
+      </w:r>
+    </w:p>
+    <w:p>
+      <w:pPr>
+        <w:pStyle w:val="ListParagraph"/>
+        <w:jc w:val="both"/>
+        <w:rPr>
+          <w:rFonts w:ascii="Times New Roman" w:hAnsi="Times New Roman" w:cs="Times New Roman"/>
+          <w:i/>
+          <w:iCs/>
+          <w:sz w:val="24"/>
+          <w:szCs w:val="24"/>
+          <w:u w:val="single"/>
+          <w:lang w:val="es-MX"/>
+        </w:rPr>
+      </w:pPr>
+    </w:p>
+    <w:p>
+      <w:pPr>
+        <w:jc w:val="both"/>
+        <w:rPr>
+          <w:rFonts w:ascii="Times New Roman" w:hAnsi="Times New Roman" w:cs="Times New Roman"/>
+          <w:sz w:val="24"/>
+          <w:szCs w:val="24"/>
+          <w:lang w:val="es-MX"/>
+        </w:rPr>
+      </w:pPr>
+      <w:r>
+        <w:rPr>
+          <w:rFonts w:ascii="Times New Roman" w:hAnsi="Times New Roman" w:cs="Times New Roman"/>
+          <w:sz w:val="24"/>
+          <w:szCs w:val="24"/>
+          <w:lang w:val="es-MX"/>
+        </w:rPr>
+        <w:t xml:space="preserve">Para resolver este problema, </w:t>
+      </w:r>
+      <w:r>
+        <w:rPr>
+          <w:rFonts w:ascii="Times New Roman" w:hAnsi="Times New Roman" w:cs="Times New Roman"/>
+          <w:sz w:val="24"/>
+          <w:szCs w:val="24"/>
+          <w:lang w:val="es-MX"/>
+        </w:rPr>
+        <w:t xml:space="preserve">tomamos en cuenta que la consigna </w:t>
+      </w:r>
+      <w:r>
+        <w:rPr>
+          <w:rFonts w:ascii="Times New Roman" w:hAnsi="Times New Roman" w:cs="Times New Roman"/>
+          <w:sz w:val="24"/>
+          <w:szCs w:val="24"/>
+          <w:lang w:val="es-MX"/>
+        </w:rPr>
+        <w:t xml:space="preserve">solicita aplicar una estructura de datos adecuada para almacenar los pacientes conforme ingresan al centro de </w:t>
+      </w:r>
+      <w:r>
+        <w:rPr>
+          <w:rFonts w:ascii="Times New Roman" w:hAnsi="Times New Roman" w:cs="Times New Roman"/>
+          <w:sz w:val="24"/>
+          <w:szCs w:val="24"/>
+          <w:lang w:val="es-MX"/>
+        </w:rPr>
+        <w:t xml:space="preserve">salud, utilizando </w:t>
+      </w:r>
+      <w:r>
+        <w:rPr>
+          <w:rFonts w:ascii="Times New Roman" w:hAnsi="Times New Roman" w:cs="Times New Roman"/>
+          <w:sz w:val="24"/>
+          <w:szCs w:val="24"/>
+          <w:lang w:val="es-MX"/>
+        </w:rPr>
+        <w:t xml:space="preserve">dos </w:t>
+      </w:r>
+      <w:r>
+        <w:rPr>
+          <w:rFonts w:ascii="Times New Roman" w:hAnsi="Times New Roman" w:cs="Times New Roman"/>
+          <w:sz w:val="24"/>
+          <w:szCs w:val="24"/>
+          <w:lang w:val="es-MX"/>
+        </w:rPr>
+        <w:t xml:space="preserve"> criterios, el primero y </w:t>
+      </w:r>
+      <w:r>
+        <w:rPr>
+          <w:rFonts w:ascii="Times New Roman" w:hAnsi="Times New Roman" w:cs="Times New Roman"/>
+          <w:sz w:val="24"/>
+          <w:szCs w:val="24"/>
+          <w:lang w:val="es-MX"/>
+        </w:rPr>
+        <w:t>más</w:t>
+      </w:r>
+      <w:r>
+        <w:rPr>
+          <w:rFonts w:ascii="Times New Roman" w:hAnsi="Times New Roman" w:cs="Times New Roman"/>
+          <w:sz w:val="24"/>
+          <w:szCs w:val="24"/>
+          <w:lang w:val="es-MX"/>
+        </w:rPr>
+        <w:t xml:space="preserve"> importante radica en un </w:t>
+      </w:r>
+      <w:r>
+        <w:rPr>
+          <w:rFonts w:ascii="Times New Roman" w:hAnsi="Times New Roman" w:cs="Times New Roman"/>
+          <w:sz w:val="24"/>
+          <w:szCs w:val="24"/>
+          <w:lang w:val="es-MX"/>
+        </w:rPr>
+        <w:t xml:space="preserve">proceso que permite una </w:t>
+      </w:r>
+      <w:r>
+        <w:rPr>
+          <w:rFonts w:ascii="Times New Roman" w:hAnsi="Times New Roman" w:cs="Times New Roman"/>
+          <w:sz w:val="24"/>
+          <w:szCs w:val="24"/>
+          <w:lang w:val="es-MX"/>
+        </w:rPr>
+        <w:t>gestión</w:t>
+      </w:r>
+      <w:r>
+        <w:rPr>
+          <w:rFonts w:ascii="Times New Roman" w:hAnsi="Times New Roman" w:cs="Times New Roman"/>
+          <w:sz w:val="24"/>
+          <w:szCs w:val="24"/>
+          <w:lang w:val="es-MX"/>
+        </w:rPr>
+        <w:t xml:space="preserve"> de riesgo clínico para manejar adecuadamente los flujos de pacientes, </w:t>
+      </w:r>
+      <w:r>
+        <w:rPr>
+          <w:rFonts w:ascii="Times New Roman" w:hAnsi="Times New Roman" w:cs="Times New Roman"/>
+          <w:sz w:val="24"/>
+          <w:szCs w:val="24"/>
+          <w:lang w:val="es-MX"/>
+        </w:rPr>
+        <w:t xml:space="preserve">categorizándolos en </w:t>
+      </w:r>
+      <w:r>
+        <w:rPr>
+          <w:rFonts w:ascii="Times New Roman" w:hAnsi="Times New Roman" w:cs="Times New Roman"/>
+          <w:sz w:val="24"/>
+          <w:szCs w:val="24"/>
+          <w:lang w:val="es-MX"/>
+        </w:rPr>
+        <w:t>tres</w:t>
+      </w:r>
+      <w:r>
+        <w:rPr>
+          <w:rFonts w:ascii="Times New Roman" w:hAnsi="Times New Roman" w:cs="Times New Roman"/>
+          <w:sz w:val="24"/>
+          <w:szCs w:val="24"/>
+          <w:lang w:val="es-MX"/>
+        </w:rPr>
+        <w:t xml:space="preserve"> niveles de riesgo, el segundo criterio que implementamos fue</w:t>
+      </w:r>
+      <w:r>
+        <w:rPr>
+          <w:rFonts w:ascii="Times New Roman" w:hAnsi="Times New Roman" w:cs="Times New Roman"/>
+          <w:sz w:val="24"/>
+          <w:szCs w:val="24"/>
+          <w:lang w:val="es-MX"/>
+        </w:rPr>
+        <w:t xml:space="preserve"> el del orden de llegada, asignando con la función</w:t>
+      </w:r>
+      <w:r>
+        <w:rPr>
+          <w:rFonts w:ascii="Times New Roman" w:hAnsi="Times New Roman" w:cs="Times New Roman"/>
+          <w:sz w:val="24"/>
+          <w:szCs w:val="24"/>
+          <w:lang w:val="es-MX"/>
+        </w:rPr>
+        <w:t>:</w:t>
+      </w:r>
+    </w:p>
+    <w:p>
+      <w:pPr>
+        <w:jc w:val="both"/>
+        <w:rPr>
+          <w:rFonts w:ascii="Times New Roman" w:hAnsi="Times New Roman" w:cs="Times New Roman"/>
+          <w:sz w:val="24"/>
+          <w:szCs w:val="24"/>
+        </w:rPr>
+      </w:pPr>
+      <w:r>
+        <w:rPr>
+          <w:rFonts w:ascii="Times New Roman" w:hAnsi="Times New Roman" w:cs="Times New Roman"/>
+          <w:sz w:val="24"/>
+          <w:szCs w:val="24"/>
+        </w:rPr>
+        <w:t xml:space="preserve"> </w:t>
+      </w:r>
+      <w:r>
+        <w:rPr>
+          <w:rFonts w:ascii="Times New Roman" w:hAnsi="Times New Roman" w:cs="Times New Roman"/>
+          <w:sz w:val="24"/>
+          <w:szCs w:val="24"/>
+        </w:rPr>
+        <w:tab/>
+      </w:r>
+      <w:r>
+        <w:rPr>
+          <w:rFonts w:ascii="Times New Roman" w:hAnsi="Times New Roman" w:cs="Times New Roman"/>
+          <w:sz w:val="24"/>
+          <w:szCs w:val="24"/>
+        </w:rPr>
+        <w:tab/>
+      </w:r>
+      <w:r>
+        <w:rPr>
+          <w:rFonts w:ascii="Times New Roman" w:hAnsi="Times New Roman" w:cs="Times New Roman"/>
+          <w:sz w:val="24"/>
+          <w:szCs w:val="24"/>
+        </w:rPr>
+        <w:tab/>
+      </w:r>
+      <w:r>
+        <w:rPr>
+          <w:rFonts w:ascii="Times New Roman" w:hAnsi="Times New Roman" w:cs="Times New Roman"/>
+          <w:sz w:val="24"/>
+          <w:szCs w:val="24"/>
+        </w:rPr>
+        <w:t xml:space="preserve">self.__llegada = Paciente.contador_llegada </w:t>
+      </w:r>
+    </w:p>
+    <w:p>
+      <w:pPr>
+        <w:jc w:val="both"/>
+        <w:rPr>
+          <w:rFonts w:ascii="Times New Roman" w:hAnsi="Times New Roman" w:cs="Times New Roman"/>
+          <w:sz w:val="24"/>
+          <w:szCs w:val="24"/>
+        </w:rPr>
+      </w:pPr>
+      <w:r>
+        <w:rPr>
+          <w:rFonts w:ascii="Times New Roman" w:hAnsi="Times New Roman" w:cs="Times New Roman"/>
+          <w:sz w:val="24"/>
+          <w:szCs w:val="24"/>
+        </w:rPr>
+        <w:t>esta información se almacena como parte de</w:t>
+      </w:r>
+      <w:r>
+        <w:rPr>
+          <w:rFonts w:ascii="Times New Roman" w:hAnsi="Times New Roman" w:cs="Times New Roman"/>
+          <w:sz w:val="24"/>
+          <w:szCs w:val="24"/>
+        </w:rPr>
+        <w:t xml:space="preserve"> los datos que hay de cada</w:t>
+      </w:r>
+      <w:r>
+        <w:rPr>
+          <w:rFonts w:ascii="Times New Roman" w:hAnsi="Times New Roman" w:cs="Times New Roman"/>
+          <w:sz w:val="24"/>
+          <w:szCs w:val="24"/>
+        </w:rPr>
+        <w:t xml:space="preserve"> paciente. </w:t>
+      </w:r>
+    </w:p>
+    <w:p>
+      <w:pPr>
+        <w:jc w:val="both"/>
+        <w:rPr>
+          <w:rFonts w:ascii="Times New Roman" w:hAnsi="Times New Roman" w:cs="Times New Roman"/>
+          <w:sz w:val="24"/>
+          <w:szCs w:val="24"/>
+        </w:rPr>
+      </w:pPr>
+      <w:r>
+        <w:rPr>
+          <w:rFonts w:ascii="Times New Roman" w:hAnsi="Times New Roman" w:cs="Times New Roman"/>
+          <w:sz w:val="24"/>
+          <w:szCs w:val="24"/>
+        </w:rPr>
+        <w:t xml:space="preserve">En la Sala de </w:t>
+      </w:r>
+      <w:r>
+        <w:rPr>
+          <w:rFonts w:ascii="Times New Roman" w:hAnsi="Times New Roman" w:cs="Times New Roman"/>
+          <w:sz w:val="24"/>
+          <w:szCs w:val="24"/>
+        </w:rPr>
+        <w:t>Emergencias, se</w:t>
+      </w:r>
+      <w:r>
+        <w:rPr>
+          <w:rFonts w:ascii="Times New Roman" w:hAnsi="Times New Roman" w:cs="Times New Roman"/>
+          <w:sz w:val="24"/>
+          <w:szCs w:val="24"/>
+        </w:rPr>
+        <w:t xml:space="preserve"> </w:t>
+      </w:r>
+      <w:r>
+        <w:rPr>
+          <w:rFonts w:ascii="Times New Roman" w:hAnsi="Times New Roman" w:cs="Times New Roman"/>
+          <w:sz w:val="24"/>
+          <w:szCs w:val="24"/>
+        </w:rPr>
+        <w:t>determina que la variable cola_de_espera es la cola de prioridad, definida en un módulo de la carpeta modules</w:t>
+      </w:r>
+      <w:r>
+        <w:rPr>
+          <w:rFonts w:ascii="Times New Roman" w:hAnsi="Times New Roman" w:cs="Times New Roman"/>
+          <w:sz w:val="24"/>
+          <w:szCs w:val="24"/>
+        </w:rPr>
+        <w:t xml:space="preserve">. </w:t>
+      </w:r>
+      <w:r>
+        <w:rPr>
+          <w:rFonts w:ascii="Times New Roman" w:hAnsi="Times New Roman" w:cs="Times New Roman"/>
+          <w:sz w:val="24"/>
+          <w:szCs w:val="24"/>
+        </w:rPr>
+        <w:t xml:space="preserve">También se </w:t>
+      </w:r>
+      <w:r>
+        <w:rPr>
+          <w:rFonts w:ascii="Times New Roman" w:hAnsi="Times New Roman" w:cs="Times New Roman"/>
+          <w:sz w:val="24"/>
+          <w:szCs w:val="24"/>
+        </w:rPr>
+        <w:t>denomina una variable</w:t>
+      </w:r>
+      <w:r>
+        <w:rPr>
+          <w:rFonts w:ascii="Times New Roman" w:hAnsi="Times New Roman" w:cs="Times New Roman"/>
+          <w:sz w:val="24"/>
+          <w:szCs w:val="24"/>
+        </w:rPr>
+        <w:t xml:space="preserve"> “</w:t>
+      </w:r>
+      <w:r>
+        <w:rPr>
+          <w:rFonts w:ascii="Times New Roman" w:hAnsi="Times New Roman" w:cs="Times New Roman"/>
+          <w:sz w:val="24"/>
+          <w:szCs w:val="24"/>
+        </w:rPr>
+        <w:t>paciente</w:t>
+      </w:r>
+      <w:r>
+        <w:rPr>
+          <w:rFonts w:ascii="Times New Roman" w:hAnsi="Times New Roman" w:cs="Times New Roman"/>
+          <w:sz w:val="24"/>
+          <w:szCs w:val="24"/>
+        </w:rPr>
+        <w:t>”</w:t>
+      </w:r>
+      <w:r>
+        <w:rPr>
+          <w:rFonts w:ascii="Times New Roman" w:hAnsi="Times New Roman" w:cs="Times New Roman"/>
+          <w:sz w:val="24"/>
+          <w:szCs w:val="24"/>
+        </w:rPr>
+        <w:t xml:space="preserve"> y </w:t>
+      </w:r>
+      <w:r>
+        <w:rPr>
+          <w:rFonts w:ascii="Times New Roman" w:hAnsi="Times New Roman" w:cs="Times New Roman"/>
+          <w:sz w:val="24"/>
+          <w:szCs w:val="24"/>
+        </w:rPr>
+        <w:t xml:space="preserve">se inserta a la cola de prioridad a ser </w:t>
+      </w:r>
+      <w:r>
+        <w:rPr>
+          <w:rFonts w:ascii="Times New Roman" w:hAnsi="Times New Roman" w:cs="Times New Roman"/>
+          <w:sz w:val="24"/>
+          <w:szCs w:val="24"/>
+        </w:rPr>
+        <w:t>acomodada</w:t>
+      </w:r>
+      <w:r>
+        <w:rPr>
+          <w:rFonts w:ascii="Times New Roman" w:hAnsi="Times New Roman" w:cs="Times New Roman"/>
+          <w:sz w:val="24"/>
+          <w:szCs w:val="24"/>
+        </w:rPr>
+        <w:t xml:space="preserve"> entre </w:t>
+      </w:r>
+      <w:r>
+        <w:rPr>
+          <w:rFonts w:ascii="Times New Roman" w:hAnsi="Times New Roman" w:cs="Times New Roman"/>
+          <w:sz w:val="24"/>
+          <w:szCs w:val="24"/>
+        </w:rPr>
+        <w:t>los otros datos</w:t>
+      </w:r>
+      <w:r>
+        <w:rPr>
+          <w:rFonts w:ascii="Times New Roman" w:hAnsi="Times New Roman" w:cs="Times New Roman"/>
+          <w:sz w:val="24"/>
+          <w:szCs w:val="24"/>
+        </w:rPr>
+        <w:t>, tomando en cuenta su nivel de riesgo y si coincide con algún otro dato, se acomoda en base a</w:t>
+      </w:r>
+      <w:r>
+        <w:rPr>
+          <w:rFonts w:ascii="Times New Roman" w:hAnsi="Times New Roman" w:cs="Times New Roman"/>
+          <w:sz w:val="24"/>
+          <w:szCs w:val="24"/>
+        </w:rPr>
+        <w:t>l orden de llegada</w:t>
       </w:r>
     </w:p>
     <w:sectPr>
@@ -325,7 +737,7 @@
 </file>
 
 <file path=word/numbering.xml><?xml version="1.0" encoding="utf-8"?>
-<w:numbering xmlns:wpc="http://schemas.microsoft.com/office/word/2010/wordprocessingCanvas" xmlns:cx="http://schemas.microsoft.com/office/drawing/2014/chartex" xmlns:cx1="http://schemas.microsoft.com/office/drawing/2015/9/8/chartex" xmlns:cx2="http://schemas.microsoft.com/office/drawing/2015/10/21/chartex" xmlns:cx3="http://schemas.microsoft.com/office/drawing/2016/5/9/chartex" xmlns:cx4="http://schemas.microsoft.com/office/drawing/2016/5/10/chartex" xmlns:cx5="http://schemas.microsoft.com/office/drawing/2016/5/11/chartex" xmlns:cx6="http://schemas.microsoft.com/office/drawing/2016/5/12/chartex" xmlns:cx7="http://schemas.microsoft.com/office/drawing/2016/5/13/chartex" xmlns:cx8="http://schemas.microsoft.com/office/drawing/2016/5/14/chartex" xmlns:mc="http://schemas.openxmlformats.org/markup-compatibility/2006" xmlns:aink="http://schemas.microsoft.com/office/drawing/2016/ink" xmlns:am3d="http://schemas.microsoft.com/office/drawing/2017/model3d" xmlns:o="urn:schemas-microsoft-com:office:office" xmlns:r="http://schemas.openxmlformats.org/officeDocument/2006/relationships" xmlns:m="http://schemas.openxmlformats.org/officeDocument/2006/math" xmlns:v="urn:schemas-microsoft-com:vml" xmlns:wp14="http://schemas.microsoft.com/office/word/2010/wordprocessingDrawing" xmlns:wp="http://schemas.openxmlformats.org/drawingml/2006/wordprocessingDrawing" xmlns:w10="urn:schemas-microsoft-com:office:word" xmlns:w="http://schemas.openxmlformats.org/wordprocessingml/2006/main" xmlns:w14="http://schemas.microsoft.com/office/word/2010/wordml" xmlns:w15="http://schemas.microsoft.com/office/word/2012/wordml" xmlns:w16cex="http://schemas.microsoft.com/office/word/2018/wordml/cex" xmlns:w16cid="http://schemas.microsoft.com/office/word/2016/wordml/cid" xmlns:w16="http://schemas.microsoft.com/office/word/2018/wordml" xmlns:w16se="http://schemas.microsoft.com/office/word/2015/wordml/symex" xmlns:wpg="http://schemas.microsoft.com/office/word/2010/wordprocessingGroup" xmlns:wpi="http://schemas.microsoft.com/office/word/2010/wordprocessingInk" xmlns:wne="http://schemas.microsoft.com/office/word/2006/wordml" xmlns:wps="http://schemas.microsoft.com/office/word/2010/wordprocessingShape" mc:Ignorable="w14 w15 w16se w16cid w16 w16cex wp14">
+<w:numbering xmlns:wpc="http://schemas.microsoft.com/office/word/2010/wordprocessingCanvas" xmlns:cx="http://schemas.microsoft.com/office/drawing/2014/chartex" xmlns:cx1="http://schemas.microsoft.com/office/drawing/2015/9/8/chartex" xmlns:cx2="http://schemas.microsoft.com/office/drawing/2015/10/21/chartex" xmlns:cx3="http://schemas.microsoft.com/office/drawing/2016/5/9/chartex" xmlns:cx4="http://schemas.microsoft.com/office/drawing/2016/5/10/chartex" xmlns:cx5="http://schemas.microsoft.com/office/drawing/2016/5/11/chartex" xmlns:cx6="http://schemas.microsoft.com/office/drawing/2016/5/12/chartex" xmlns:cx7="http://schemas.microsoft.com/office/drawing/2016/5/13/chartex" xmlns:cx8="http://schemas.microsoft.com/office/drawing/2016/5/14/chartex" xmlns:mc="http://schemas.openxmlformats.org/markup-compatibility/2006" xmlns:aink="http://schemas.microsoft.com/office/drawing/2016/ink" xmlns:am3d="http://schemas.microsoft.com/office/drawing/2017/model3d" xmlns:o="urn:schemas-microsoft-com:office:office" xmlns:oel="http://schemas.microsoft.com/office/2019/extlst" xmlns:r="http://schemas.openxmlformats.org/officeDocument/2006/relationships" xmlns:m="http://schemas.openxmlformats.org/officeDocument/2006/math" xmlns:v="urn:schemas-microsoft-com:vml" xmlns:wp14="http://schemas.microsoft.com/office/word/2010/wordprocessingDrawing" xmlns:wp="http://schemas.openxmlformats.org/drawingml/2006/wordprocessingDrawing" xmlns:w10="urn:schemas-microsoft-com:office:word" xmlns:w="http://schemas.openxmlformats.org/wordprocessingml/2006/main" xmlns:w14="http://schemas.microsoft.com/office/word/2010/wordml" xmlns:w15="http://schemas.microsoft.com/office/word/2012/wordml" xmlns:w16cex="http://schemas.microsoft.com/office/word/2018/wordml/cex" xmlns:w16cid="http://schemas.microsoft.com/office/word/2016/wordml/cid" xmlns:w16="http://schemas.microsoft.com/office/word/2018/wordml" xmlns:w16du="http://schemas.microsoft.com/office/word/2023/wordml/word16du" xmlns:w16sdtdh="http://schemas.microsoft.com/office/word/2020/wordml/sdtdatahash" xmlns:w16sdtfl="http://schemas.microsoft.com/office/word/2024/wordml/sdtformatlock" xmlns:w16se="http://schemas.microsoft.com/office/word/2015/wordml/symex" xmlns:wpg="http://schemas.microsoft.com/office/word/2010/wordprocessingGroup" xmlns:wpi="http://schemas.microsoft.com/office/word/2010/wordprocessingInk" xmlns:wne="http://schemas.microsoft.com/office/word/2006/wordml" xmlns:wps="http://schemas.microsoft.com/office/word/2010/wordprocessingShape" mc:Ignorable="w14 w15 w16se w16cid w16 w16cex w16sdtdh w16sdtfl w16du wp14">
   <w:abstractNum w:abstractNumId="0" w15:restartNumberingAfterBreak="0">
     <w:nsid w:val="4251690C"/>
     <w:multiLevelType w:val="hybridMultilevel"/>
@@ -550,17 +962,17 @@
       </w:rPr>
     </w:lvl>
   </w:abstractNum>
-  <w:num w:numId="1">
+  <w:num w:numId="1" w16cid:durableId="2136212566">
     <w:abstractNumId w:val="0"/>
   </w:num>
-  <w:num w:numId="2">
+  <w:num w:numId="2" w16cid:durableId="723213723">
     <w:abstractNumId w:val="1"/>
   </w:num>
 </w:numbering>
 </file>
 
 <file path=word/styles.xml><?xml version="1.0" encoding="utf-8"?>
-<w:styles xmlns:mc="http://schemas.openxmlformats.org/markup-compatibility/2006" xmlns:r="http://schemas.openxmlformats.org/officeDocument/2006/relationships" xmlns:w="http://schemas.openxmlformats.org/wordprocessingml/2006/main" xmlns:w14="http://schemas.microsoft.com/office/word/2010/wordml" xmlns:w15="http://schemas.microsoft.com/office/word/2012/wordml" xmlns:w16cex="http://schemas.microsoft.com/office/word/2018/wordml/cex" xmlns:w16cid="http://schemas.microsoft.com/office/word/2016/wordml/cid" xmlns:w16="http://schemas.microsoft.com/office/word/2018/wordml" xmlns:w16se="http://schemas.microsoft.com/office/word/2015/wordml/symex" mc:Ignorable="w14 w15 w16se w16cid w16 w16cex">
+<w:styles xmlns:mc="http://schemas.openxmlformats.org/markup-compatibility/2006" xmlns:r="http://schemas.openxmlformats.org/officeDocument/2006/relationships" xmlns:w="http://schemas.openxmlformats.org/wordprocessingml/2006/main" xmlns:w14="http://schemas.microsoft.com/office/word/2010/wordml" xmlns:w15="http://schemas.microsoft.com/office/word/2012/wordml" xmlns:w16cex="http://schemas.microsoft.com/office/word/2018/wordml/cex" xmlns:w16cid="http://schemas.microsoft.com/office/word/2016/wordml/cid" xmlns:w16="http://schemas.microsoft.com/office/word/2018/wordml" xmlns:w16du="http://schemas.microsoft.com/office/word/2023/wordml/word16du" xmlns:w16sdtdh="http://schemas.microsoft.com/office/word/2020/wordml/sdtdatahash" xmlns:w16sdtfl="http://schemas.microsoft.com/office/word/2024/wordml/sdtformatlock" xmlns:w16se="http://schemas.microsoft.com/office/word/2015/wordml/symex" mc:Ignorable="w14 w15 w16se w16cid w16 w16cex w16sdtdh w16sdtfl w16du">
   <w:docDefaults>
     <w:rPrDefault>
       <w:rPr>
@@ -958,13 +1370,12 @@
     <w:name w:val="Normal"/>
     <w:qFormat/>
   </w:style>
-  <w:style w:type="character" w:default="1" w:styleId="Fuentedeprrafopredeter">
+  <w:style w:type="character" w:default="1" w:styleId="DefaultParagraphFont">
     <w:name w:val="Default Paragraph Font"/>
     <w:uiPriority w:val="1"/>
-    <w:semiHidden/>
     <w:unhideWhenUsed/>
   </w:style>
-  <w:style w:type="table" w:default="1" w:styleId="Tablanormal">
+  <w:style w:type="table" w:default="1" w:styleId="TableNormal">
     <w:name w:val="Normal Table"/>
     <w:uiPriority w:val="99"/>
     <w:semiHidden/>
@@ -979,13 +1390,13 @@
       </w:tblCellMar>
     </w:tblPr>
   </w:style>
-  <w:style w:type="numbering" w:default="1" w:styleId="Sinlista">
+  <w:style w:type="numbering" w:default="1" w:styleId="NoList">
     <w:name w:val="No List"/>
     <w:uiPriority w:val="99"/>
     <w:semiHidden/>
     <w:unhideWhenUsed/>
   </w:style>
-  <w:style w:type="paragraph" w:styleId="Prrafodelista">
+  <w:style w:type="paragraph" w:styleId="ListParagraph">
     <w:name w:val="List Paragraph"/>
     <w:basedOn w:val="Normal"/>
     <w:uiPriority w:val="34"/>
@@ -996,9 +1407,9 @@
       <w:contextualSpacing/>
     </w:pPr>
   </w:style>
-  <w:style w:type="character" w:styleId="Textodelmarcadordeposicin">
+  <w:style w:type="character" w:styleId="PlaceholderText">
     <w:name w:val="Placeholder Text"/>
-    <w:basedOn w:val="Fuentedeprrafopredeter"/>
+    <w:basedOn w:val="DefaultParagraphFont"/>
     <w:uiPriority w:val="99"/>
     <w:semiHidden/>
     <w:rsid w:val="00D87228"/>

</xml_diff>